<commit_message>
Added in my portion of why are we doing this
</commit_message>
<xml_diff>
--- a/Group1_Lab5_Report.docx
+++ b/Group1_Lab5_Report.docx
@@ -90,8 +90,6 @@
         </w:rPr>
         <w:t>Alex Richter</w:t>
       </w:r>
-      <w:bookmarkStart w:id="0" w:name="_GoBack"/>
-      <w:bookmarkEnd w:id="0"/>
     </w:p>
     <w:p>
       <w:pPr>
@@ -875,6 +873,42 @@
           <w:i/>
         </w:rPr>
       </w:pPr>
+    </w:p>
+    <w:p>
+      <w:pPr>
+        <w:rPr>
+          <w:rFonts w:asciiTheme="minorHAnsi" w:hAnsiTheme="minorHAnsi"/>
+        </w:rPr>
+      </w:pPr>
+      <w:r>
+        <w:rPr>
+          <w:rFonts w:asciiTheme="minorHAnsi" w:hAnsiTheme="minorHAnsi"/>
+        </w:rPr>
+        <w:t>Alex Richter</w:t>
+      </w:r>
+      <w:proofErr w:type="gramStart"/>
+      <w:r>
+        <w:rPr>
+          <w:rFonts w:asciiTheme="minorHAnsi" w:hAnsiTheme="minorHAnsi"/>
+        </w:rPr>
+        <w:t>:</w:t>
+      </w:r>
+      <w:proofErr w:type="gramEnd"/>
+      <w:r>
+        <w:rPr>
+          <w:rFonts w:asciiTheme="minorHAnsi" w:hAnsiTheme="minorHAnsi"/>
+        </w:rPr>
+        <w:br/>
+        <w:t>We are doing lab5 to get practice with Test Driven Development, and extreme programming.  TDD also provides us with practice for agile development.  It also shows us the process of documenting changes into a test document, for this example it is by using the Wake’s traffic light metaphor.  Since we are only doing portions of code for this lab, we are also learning how to use test stubs so that we can make our test functions work.  Finally by using SVN we can commit at each stage of a traffic light, so that we have records of changes and completed testing.</w:t>
+      </w:r>
+      <w:bookmarkStart w:id="0" w:name="_GoBack"/>
+      <w:bookmarkEnd w:id="0"/>
+      <w:r>
+        <w:rPr>
+          <w:rFonts w:asciiTheme="minorHAnsi" w:hAnsiTheme="minorHAnsi"/>
+        </w:rPr>
+        <w:t xml:space="preserve">  </w:t>
+      </w:r>
     </w:p>
     <w:p>
       <w:pPr>
@@ -1060,13 +1094,7 @@
               <w:rPr>
                 <w:rFonts w:asciiTheme="minorHAnsi" w:hAnsiTheme="minorHAnsi"/>
               </w:rPr>
-              <w:t xml:space="preserve"> </w:t>
-            </w:r>
-            <w:r>
-              <w:rPr>
-                <w:rFonts w:asciiTheme="minorHAnsi" w:hAnsiTheme="minorHAnsi"/>
-              </w:rPr>
-              <w:t>Group1_Lab5_Code</w:t>
+              <w:t xml:space="preserve"> Group1_Lab5_Code</w:t>
             </w:r>
           </w:p>
         </w:tc>
@@ -1312,13 +1340,7 @@
               <w:rPr>
                 <w:rFonts w:asciiTheme="minorHAnsi" w:hAnsiTheme="minorHAnsi"/>
               </w:rPr>
-              <w:t xml:space="preserve"> Group1_Lab5_</w:t>
-            </w:r>
-            <w:r>
-              <w:rPr>
-                <w:rFonts w:asciiTheme="minorHAnsi" w:hAnsiTheme="minorHAnsi"/>
-              </w:rPr>
-              <w:t>Report</w:t>
+              <w:t xml:space="preserve"> Group1_Lab5_Report</w:t>
             </w:r>
             <w:r>
               <w:rPr>
@@ -1536,7 +1558,7 @@
       <w:rPr>
         <w:noProof/>
       </w:rPr>
-      <w:t>1</w:t>
+      <w:t>2</w:t>
     </w:r>
     <w:r>
       <w:rPr>
@@ -4054,7 +4076,7 @@
 </file>
 
 <file path=customXml/itemProps1.xml><?xml version="1.0" encoding="utf-8"?>
-<ds:datastoreItem xmlns:ds="http://schemas.openxmlformats.org/officeDocument/2006/customXml" ds:itemID="{C7B336D8-0540-4518-9928-D159DEAF7C85}">
+<ds:datastoreItem xmlns:ds="http://schemas.openxmlformats.org/officeDocument/2006/customXml" ds:itemID="{FF0E2612-0BE0-448C-9802-5ACED4CC2458}">
   <ds:schemaRefs>
     <ds:schemaRef ds:uri="http://schemas.openxmlformats.org/officeDocument/2006/bibliography"/>
   </ds:schemaRefs>

</xml_diff>

<commit_message>
Added a paragraph for why we doing this lab.
</commit_message>
<xml_diff>
--- a/Group1_Lab5_Report.docx
+++ b/Group1_Lab5_Report.docx
@@ -899,16 +899,43 @@
           <w:rFonts w:asciiTheme="minorHAnsi" w:hAnsiTheme="minorHAnsi"/>
         </w:rPr>
         <w:br/>
-        <w:t>We are doing lab5 to get practice with Test Driven Development, and extreme programming.  TDD also provides us with practice for agile development.  It also shows us the process of documenting changes into a test document, for this example it is by using the Wake’s traffic light metaphor.  Since we are only doing portions of code for this lab, we are also learning how to use test stubs so that we can make our test functions work.  Finally by using SVN we can commit at each stage of a traffic light, so that we have records of changes and completed testing.</w:t>
+        <w:t xml:space="preserve">We are doing lab5 to get practice with Test Driven Development, and extreme programming.  TDD also provides us with practice for agile development.  It also shows us the process of documenting changes into a test document, for this example it is by using the Wake’s traffic light metaphor.  Since we are only doing portions of code for this lab, we are also learning how to use test stubs so that we can make our test functions work.  Finally by using SVN we can commit at each stage of a traffic light, so that we have records of changes and completed testing.  </w:t>
+      </w:r>
+    </w:p>
+    <w:p>
+      <w:pPr>
+        <w:rPr>
+          <w:rFonts w:asciiTheme="minorHAnsi" w:hAnsiTheme="minorHAnsi"/>
+        </w:rPr>
+      </w:pPr>
+    </w:p>
+    <w:p>
+      <w:pPr>
+        <w:rPr>
+          <w:rFonts w:asciiTheme="minorHAnsi" w:hAnsiTheme="minorHAnsi"/>
+        </w:rPr>
+      </w:pPr>
+      <w:r>
+        <w:rPr>
+          <w:rFonts w:asciiTheme="minorHAnsi" w:hAnsiTheme="minorHAnsi"/>
+        </w:rPr>
+        <w:t>Dillon Hiatt</w:t>
+      </w:r>
+    </w:p>
+    <w:p>
+      <w:pPr>
+        <w:rPr>
+          <w:rFonts w:asciiTheme="minorHAnsi" w:hAnsiTheme="minorHAnsi"/>
+        </w:rPr>
+      </w:pPr>
+      <w:r>
+        <w:rPr>
+          <w:rFonts w:asciiTheme="minorHAnsi" w:hAnsiTheme="minorHAnsi"/>
+        </w:rPr>
+        <w:t>We are doing lab5 in order to understand Test Driven Development. We are using the Wake’s Traffic light metaphor to understand when the test is in the following stage: Yellow, Red, and Green. We are keeping track of our progress with the subversion tracking log. Each iteration the test case consist of code that doesn’t compile, writing a stub that the code compiles but the test case fails and the last test case the functionality passes the test case.</w:t>
       </w:r>
       <w:bookmarkStart w:id="0" w:name="_GoBack"/>
       <w:bookmarkEnd w:id="0"/>
-      <w:r>
-        <w:rPr>
-          <w:rFonts w:asciiTheme="minorHAnsi" w:hAnsiTheme="minorHAnsi"/>
-        </w:rPr>
-        <w:t xml:space="preserve">  </w:t>
-      </w:r>
     </w:p>
     <w:p>
       <w:pPr>
@@ -1460,6 +1487,7 @@
         <w:pStyle w:val="Heading1"/>
       </w:pPr>
       <w:r>
+        <w:lastRenderedPageBreak/>
         <w:t>Results</w:t>
       </w:r>
     </w:p>
@@ -4076,7 +4104,7 @@
 </file>
 
 <file path=customXml/itemProps1.xml><?xml version="1.0" encoding="utf-8"?>
-<ds:datastoreItem xmlns:ds="http://schemas.openxmlformats.org/officeDocument/2006/customXml" ds:itemID="{FF0E2612-0BE0-448C-9802-5ACED4CC2458}">
+<ds:datastoreItem xmlns:ds="http://schemas.openxmlformats.org/officeDocument/2006/customXml" ds:itemID="{4AA2471B-D3F3-4078-BC87-8ECF368E75F8}">
   <ds:schemaRefs>
     <ds:schemaRef ds:uri="http://schemas.openxmlformats.org/officeDocument/2006/bibliography"/>
   </ds:schemaRefs>

</xml_diff>

<commit_message>
Added my 'why we are doing this'
</commit_message>
<xml_diff>
--- a/Group1_Lab5_Report.docx
+++ b/Group1_Lab5_Report.docx
@@ -934,8 +934,47 @@
         </w:rPr>
         <w:t>We are doing lab5 in order to understand Test Driven Development. We are using the Wake’s Traffic light metaphor to understand when the test is in the following stage: Yellow, Red, and Green. We are keeping track of our progress with the subversion tracking log. Each iteration the test case consist of code that doesn’t compile, writing a stub that the code compiles but the test case fails and the last test case the functionality passes the test case.</w:t>
       </w:r>
+    </w:p>
+    <w:p>
+      <w:pPr>
+        <w:rPr>
+          <w:rFonts w:asciiTheme="minorHAnsi" w:hAnsiTheme="minorHAnsi"/>
+        </w:rPr>
+      </w:pPr>
+    </w:p>
+    <w:p>
+      <w:pPr>
+        <w:rPr>
+          <w:rFonts w:asciiTheme="minorHAnsi" w:hAnsiTheme="minorHAnsi"/>
+        </w:rPr>
+      </w:pPr>
+      <w:r>
+        <w:rPr>
+          <w:rFonts w:asciiTheme="minorHAnsi" w:hAnsiTheme="minorHAnsi"/>
+        </w:rPr>
+        <w:t>Brendan Compton</w:t>
+      </w:r>
+    </w:p>
+    <w:p>
+      <w:pPr>
+        <w:rPr>
+          <w:rFonts w:asciiTheme="minorHAnsi" w:hAnsiTheme="minorHAnsi"/>
+        </w:rPr>
+      </w:pPr>
+      <w:r>
+        <w:rPr>
+          <w:rFonts w:asciiTheme="minorHAnsi" w:hAnsiTheme="minorHAnsi"/>
+        </w:rPr>
+        <w:t xml:space="preserve">We are doing lab 5 to gain a better understanding of the TDD cycle. With TDD and the Traffic light metaphor it is possible to understand whether or not code is working immediately after writing it, which is extremely useful when creating quality software with an iterative model. By keeping track of the development and testing process using the spreadsheet and SVN logs, </w:t>
+      </w:r>
       <w:bookmarkStart w:id="0" w:name="_GoBack"/>
       <w:bookmarkEnd w:id="0"/>
+      <w:r>
+        <w:rPr>
+          <w:rFonts w:asciiTheme="minorHAnsi" w:hAnsiTheme="minorHAnsi"/>
+        </w:rPr>
+        <w:t>we can measure the process, so that it can eventually be improved.</w:t>
+      </w:r>
     </w:p>
     <w:p>
       <w:pPr>
@@ -1464,6 +1503,7 @@
         <w:pStyle w:val="Heading1"/>
       </w:pPr>
       <w:r>
+        <w:lastRenderedPageBreak/>
         <w:t>Method / Process</w:t>
       </w:r>
     </w:p>
@@ -1487,7 +1527,6 @@
         <w:pStyle w:val="Heading1"/>
       </w:pPr>
       <w:r>
-        <w:lastRenderedPageBreak/>
         <w:t>Results</w:t>
       </w:r>
     </w:p>
@@ -4104,7 +4143,7 @@
 </file>
 
 <file path=customXml/itemProps1.xml><?xml version="1.0" encoding="utf-8"?>
-<ds:datastoreItem xmlns:ds="http://schemas.openxmlformats.org/officeDocument/2006/customXml" ds:itemID="{4AA2471B-D3F3-4078-BC87-8ECF368E75F8}">
+<ds:datastoreItem xmlns:ds="http://schemas.openxmlformats.org/officeDocument/2006/customXml" ds:itemID="{9E76A008-C5B1-4E67-983D-2F08DF348C4F}">
   <ds:schemaRefs>
     <ds:schemaRef ds:uri="http://schemas.openxmlformats.org/officeDocument/2006/bibliography"/>
   </ds:schemaRefs>

</xml_diff>

<commit_message>
Finished the lab5 report.
</commit_message>
<xml_diff>
--- a/Group1_Lab5_Report.docx
+++ b/Group1_Lab5_Report.docx
@@ -241,6 +241,12 @@
                 <w:rFonts w:asciiTheme="minorHAnsi" w:hAnsiTheme="minorHAnsi"/>
               </w:rPr>
             </w:pPr>
+            <w:r>
+              <w:rPr>
+                <w:rFonts w:asciiTheme="minorHAnsi" w:hAnsiTheme="minorHAnsi"/>
+              </w:rPr>
+              <w:t>202</w:t>
+            </w:r>
           </w:p>
         </w:tc>
         <w:tc>
@@ -253,6 +259,12 @@
                 <w:rFonts w:asciiTheme="minorHAnsi" w:hAnsiTheme="minorHAnsi"/>
               </w:rPr>
             </w:pPr>
+            <w:r>
+              <w:rPr>
+                <w:rFonts w:asciiTheme="minorHAnsi" w:hAnsiTheme="minorHAnsi"/>
+              </w:rPr>
+              <w:t>Driving, Navigating, Recording (see tracksheet)</w:t>
+            </w:r>
           </w:p>
         </w:tc>
       </w:tr>
@@ -285,6 +297,12 @@
                 <w:rFonts w:asciiTheme="minorHAnsi" w:hAnsiTheme="minorHAnsi"/>
               </w:rPr>
             </w:pPr>
+            <w:r>
+              <w:rPr>
+                <w:rFonts w:asciiTheme="minorHAnsi" w:hAnsiTheme="minorHAnsi"/>
+              </w:rPr>
+              <w:t>198</w:t>
+            </w:r>
           </w:p>
         </w:tc>
         <w:tc>
@@ -297,6 +315,24 @@
                 <w:rFonts w:asciiTheme="minorHAnsi" w:hAnsiTheme="minorHAnsi"/>
               </w:rPr>
             </w:pPr>
+            <w:r>
+              <w:rPr>
+                <w:rFonts w:asciiTheme="minorHAnsi" w:hAnsiTheme="minorHAnsi"/>
+              </w:rPr>
+              <w:t>Driving, Navigating, Recording</w:t>
+            </w:r>
+            <w:r>
+              <w:rPr>
+                <w:rFonts w:asciiTheme="minorHAnsi" w:hAnsiTheme="minorHAnsi"/>
+              </w:rPr>
+              <w:t xml:space="preserve"> </w:t>
+            </w:r>
+            <w:r>
+              <w:rPr>
+                <w:rFonts w:asciiTheme="minorHAnsi" w:hAnsiTheme="minorHAnsi"/>
+              </w:rPr>
+              <w:t>(see tracksheet)</w:t>
+            </w:r>
           </w:p>
         </w:tc>
       </w:tr>
@@ -329,6 +365,12 @@
                 <w:rFonts w:asciiTheme="minorHAnsi" w:hAnsiTheme="minorHAnsi"/>
               </w:rPr>
             </w:pPr>
+            <w:r>
+              <w:rPr>
+                <w:rFonts w:asciiTheme="minorHAnsi" w:hAnsiTheme="minorHAnsi"/>
+              </w:rPr>
+              <w:t>118</w:t>
+            </w:r>
           </w:p>
         </w:tc>
         <w:tc>
@@ -341,6 +383,24 @@
                 <w:rFonts w:asciiTheme="minorHAnsi" w:hAnsiTheme="minorHAnsi"/>
               </w:rPr>
             </w:pPr>
+            <w:r>
+              <w:rPr>
+                <w:rFonts w:asciiTheme="minorHAnsi" w:hAnsiTheme="minorHAnsi"/>
+              </w:rPr>
+              <w:t>Driving, Navigating, Recording</w:t>
+            </w:r>
+            <w:r>
+              <w:rPr>
+                <w:rFonts w:asciiTheme="minorHAnsi" w:hAnsiTheme="minorHAnsi"/>
+              </w:rPr>
+              <w:t xml:space="preserve"> </w:t>
+            </w:r>
+            <w:r>
+              <w:rPr>
+                <w:rFonts w:asciiTheme="minorHAnsi" w:hAnsiTheme="minorHAnsi"/>
+              </w:rPr>
+              <w:t>(see tracksheet)</w:t>
+            </w:r>
           </w:p>
         </w:tc>
       </w:tr>
@@ -373,6 +433,14 @@
                 <w:rFonts w:asciiTheme="minorHAnsi" w:hAnsiTheme="minorHAnsi"/>
               </w:rPr>
             </w:pPr>
+            <w:r>
+              <w:rPr>
+                <w:rFonts w:asciiTheme="minorHAnsi" w:hAnsiTheme="minorHAnsi"/>
+              </w:rPr>
+              <w:t>156</w:t>
+            </w:r>
+            <w:bookmarkStart w:id="0" w:name="_GoBack"/>
+            <w:bookmarkEnd w:id="0"/>
           </w:p>
         </w:tc>
         <w:tc>
@@ -385,6 +453,24 @@
                 <w:rFonts w:asciiTheme="minorHAnsi" w:hAnsiTheme="minorHAnsi"/>
               </w:rPr>
             </w:pPr>
+            <w:r>
+              <w:rPr>
+                <w:rFonts w:asciiTheme="minorHAnsi" w:hAnsiTheme="minorHAnsi"/>
+              </w:rPr>
+              <w:t>Driving, Navigating, Recording</w:t>
+            </w:r>
+            <w:r>
+              <w:rPr>
+                <w:rFonts w:asciiTheme="minorHAnsi" w:hAnsiTheme="minorHAnsi"/>
+              </w:rPr>
+              <w:t xml:space="preserve"> </w:t>
+            </w:r>
+            <w:r>
+              <w:rPr>
+                <w:rFonts w:asciiTheme="minorHAnsi" w:hAnsiTheme="minorHAnsi"/>
+              </w:rPr>
+              <w:t>(see tracksheet)</w:t>
+            </w:r>
           </w:p>
         </w:tc>
       </w:tr>
@@ -417,6 +503,12 @@
                 <w:rFonts w:asciiTheme="minorHAnsi" w:hAnsiTheme="minorHAnsi"/>
               </w:rPr>
             </w:pPr>
+            <w:r>
+              <w:rPr>
+                <w:rFonts w:asciiTheme="minorHAnsi" w:hAnsiTheme="minorHAnsi"/>
+              </w:rPr>
+              <w:t>164</w:t>
+            </w:r>
           </w:p>
         </w:tc>
         <w:tc>
@@ -429,6 +521,24 @@
                 <w:rFonts w:asciiTheme="minorHAnsi" w:hAnsiTheme="minorHAnsi"/>
               </w:rPr>
             </w:pPr>
+            <w:r>
+              <w:rPr>
+                <w:rFonts w:asciiTheme="minorHAnsi" w:hAnsiTheme="minorHAnsi"/>
+              </w:rPr>
+              <w:t>Driving, Navigating, Recording</w:t>
+            </w:r>
+            <w:r>
+              <w:rPr>
+                <w:rFonts w:asciiTheme="minorHAnsi" w:hAnsiTheme="minorHAnsi"/>
+              </w:rPr>
+              <w:t xml:space="preserve"> </w:t>
+            </w:r>
+            <w:r>
+              <w:rPr>
+                <w:rFonts w:asciiTheme="minorHAnsi" w:hAnsiTheme="minorHAnsi"/>
+              </w:rPr>
+              <w:t>(see tracksheet)</w:t>
+            </w:r>
           </w:p>
         </w:tc>
       </w:tr>
@@ -511,29 +621,7 @@
           <w:sz w:val="20"/>
           <w:szCs w:val="20"/>
         </w:rPr>
-        <w:t>(</w:t>
-      </w:r>
-      <w:proofErr w:type="gramStart"/>
-      <w:r>
-        <w:rPr>
-          <w:rFonts w:asciiTheme="minorHAnsi" w:hAnsiTheme="minorHAnsi"/>
-          <w:b w:val="0"/>
-          <w:i/>
-          <w:sz w:val="20"/>
-          <w:szCs w:val="20"/>
-        </w:rPr>
-        <w:t>all  manual</w:t>
-      </w:r>
-      <w:proofErr w:type="gramEnd"/>
-      <w:r>
-        <w:rPr>
-          <w:rFonts w:asciiTheme="minorHAnsi" w:hAnsiTheme="minorHAnsi"/>
-          <w:b w:val="0"/>
-          <w:i/>
-          <w:sz w:val="20"/>
-          <w:szCs w:val="20"/>
-        </w:rPr>
-        <w:t xml:space="preserve"> entry of time Shall be noted here)</w:t>
+        <w:t>(all  manual entry of time Shall be noted here)</w:t>
       </w:r>
     </w:p>
     <w:tbl>
@@ -884,16 +972,8 @@
         <w:rPr>
           <w:rFonts w:asciiTheme="minorHAnsi" w:hAnsiTheme="minorHAnsi"/>
         </w:rPr>
-        <w:t>Alex Richter</w:t>
-      </w:r>
-      <w:proofErr w:type="gramStart"/>
-      <w:r>
-        <w:rPr>
-          <w:rFonts w:asciiTheme="minorHAnsi" w:hAnsiTheme="minorHAnsi"/>
-        </w:rPr>
-        <w:t>:</w:t>
-      </w:r>
-      <w:proofErr w:type="gramEnd"/>
+        <w:t>Alex Richter:</w:t>
+      </w:r>
       <w:r>
         <w:rPr>
           <w:rFonts w:asciiTheme="minorHAnsi" w:hAnsiTheme="minorHAnsi"/>
@@ -965,15 +1045,46 @@
         <w:rPr>
           <w:rFonts w:asciiTheme="minorHAnsi" w:hAnsiTheme="minorHAnsi"/>
         </w:rPr>
-        <w:t xml:space="preserve">We are doing lab 5 to gain a better understanding of the TDD cycle. With TDD and the Traffic light metaphor it is possible to understand whether or not code is working immediately after writing it, which is extremely useful when creating quality software with an iterative model. By keeping track of the development and testing process using the spreadsheet and SVN logs, </w:t>
-      </w:r>
-      <w:bookmarkStart w:id="0" w:name="_GoBack"/>
-      <w:bookmarkEnd w:id="0"/>
-      <w:r>
+        <w:t>We are doing lab 5 to gain a better understanding of the TDD cycle. With TDD and the Traffic light metaphor it is possible to understand whether or not code is working immediately after writing it, which is extremely useful when creating quality software with an iterative model. By keeping track of the development and testing process using the spreadsheet and SVN logs, we can measure the process, so that it can eventually be improved.</w:t>
+      </w:r>
+    </w:p>
+    <w:p>
+      <w:pPr>
         <w:rPr>
           <w:rFonts w:asciiTheme="minorHAnsi" w:hAnsiTheme="minorHAnsi"/>
         </w:rPr>
-        <w:t>we can measure the process, so that it can eventually be improved.</w:t>
+      </w:pPr>
+    </w:p>
+    <w:p>
+      <w:pPr>
+        <w:rPr>
+          <w:rFonts w:asciiTheme="minorHAnsi" w:hAnsiTheme="minorHAnsi"/>
+        </w:rPr>
+      </w:pPr>
+      <w:r>
+        <w:rPr>
+          <w:rFonts w:asciiTheme="minorHAnsi" w:hAnsiTheme="minorHAnsi"/>
+        </w:rPr>
+        <w:t>Aaron Decker</w:t>
+      </w:r>
+    </w:p>
+    <w:p>
+      <w:pPr>
+        <w:rPr>
+          <w:rFonts w:asciiTheme="minorHAnsi" w:hAnsiTheme="minorHAnsi"/>
+        </w:rPr>
+      </w:pPr>
+      <w:r>
+        <w:rPr>
+          <w:rFonts w:asciiTheme="minorHAnsi" w:hAnsiTheme="minorHAnsi"/>
+        </w:rPr>
+        <w:t>We are doing lab 5 to practice using TDD in a simulated development environment. Wake’s Traffic Light metaphor is used to measure and optimize the TDD goal. We can also practice peer programming, which is a fundamental part of XP and Agile.</w:t>
+      </w:r>
+      <w:r>
+        <w:rPr>
+          <w:rFonts w:asciiTheme="minorHAnsi" w:hAnsiTheme="minorHAnsi"/>
+        </w:rPr>
+        <w:t xml:space="preserve"> We are also learning to use test stubs to expediate Test-Driven Development.</w:t>
       </w:r>
     </w:p>
     <w:p>
@@ -1006,10 +1117,10 @@
         <w:tblLook w:val="01E0" w:firstRow="1" w:lastRow="1" w:firstColumn="1" w:lastColumn="1" w:noHBand="0" w:noVBand="0"/>
       </w:tblPr>
       <w:tblGrid>
-        <w:gridCol w:w="2840"/>
-        <w:gridCol w:w="3790"/>
-        <w:gridCol w:w="1996"/>
-        <w:gridCol w:w="1382"/>
+        <w:gridCol w:w="3210"/>
+        <w:gridCol w:w="5099"/>
+        <w:gridCol w:w="1021"/>
+        <w:gridCol w:w="966"/>
       </w:tblGrid>
       <w:tr>
         <w:trPr>
@@ -1017,7 +1128,7 @@
         </w:trPr>
         <w:tc>
           <w:tcPr>
-            <w:tcW w:w="1908" w:type="dxa"/>
+            <w:tcW w:w="2840" w:type="dxa"/>
             <w:shd w:val="clear" w:color="auto" w:fill="E0E0E0"/>
           </w:tcPr>
           <w:p>
@@ -1038,7 +1149,7 @@
         </w:tc>
         <w:tc>
           <w:tcPr>
-            <w:tcW w:w="2700" w:type="dxa"/>
+            <w:tcW w:w="3790" w:type="dxa"/>
             <w:shd w:val="clear" w:color="auto" w:fill="E0E0E0"/>
           </w:tcPr>
           <w:p>
@@ -1059,7 +1170,7 @@
         </w:tc>
         <w:tc>
           <w:tcPr>
-            <w:tcW w:w="3420" w:type="dxa"/>
+            <w:tcW w:w="1996" w:type="dxa"/>
             <w:shd w:val="clear" w:color="auto" w:fill="E0E0E0"/>
           </w:tcPr>
           <w:p>
@@ -1080,7 +1191,7 @@
         </w:tc>
         <w:tc>
           <w:tcPr>
-            <w:tcW w:w="1980" w:type="dxa"/>
+            <w:tcW w:w="1382" w:type="dxa"/>
             <w:shd w:val="clear" w:color="auto" w:fill="E0E0E0"/>
           </w:tcPr>
           <w:p>
@@ -1118,25 +1229,25 @@
       <w:tr>
         <w:tc>
           <w:tcPr>
-            <w:tcW w:w="1908" w:type="dxa"/>
-          </w:tcPr>
-          <w:p>
-            <w:pPr>
-              <w:rPr>
-                <w:rFonts w:asciiTheme="minorHAnsi" w:hAnsiTheme="minorHAnsi"/>
-              </w:rPr>
-            </w:pPr>
-            <w:r>
-              <w:rPr>
-                <w:rFonts w:asciiTheme="minorHAnsi" w:hAnsiTheme="minorHAnsi"/>
-              </w:rPr>
-              <w:t>Group1_Lab5_Code</w:t>
-            </w:r>
-          </w:p>
-        </w:tc>
-        <w:tc>
-          <w:tcPr>
-            <w:tcW w:w="2700" w:type="dxa"/>
+            <w:tcW w:w="2840" w:type="dxa"/>
+          </w:tcPr>
+          <w:p>
+            <w:pPr>
+              <w:rPr>
+                <w:rFonts w:asciiTheme="minorHAnsi" w:hAnsiTheme="minorHAnsi"/>
+              </w:rPr>
+            </w:pPr>
+            <w:r>
+              <w:rPr>
+                <w:rFonts w:asciiTheme="minorHAnsi" w:hAnsiTheme="minorHAnsi"/>
+              </w:rPr>
+              <w:t>LinkedList.h</w:t>
+            </w:r>
+          </w:p>
+        </w:tc>
+        <w:tc>
+          <w:tcPr>
+            <w:tcW w:w="3790" w:type="dxa"/>
           </w:tcPr>
           <w:p>
             <w:pPr>
@@ -1158,15 +1269,22 @@
             </w:r>
             <w:r>
               <w:rPr>
-                <w:rFonts w:asciiTheme="minorHAnsi" w:hAnsiTheme="minorHAnsi"/>
-              </w:rPr>
-              <w:t xml:space="preserve"> Group1_Lab5_Code</w:t>
-            </w:r>
-          </w:p>
-        </w:tc>
-        <w:tc>
-          <w:tcPr>
-            <w:tcW w:w="3420" w:type="dxa"/>
+                <w:rFonts w:asciiTheme="minorHAnsi" w:hAnsiTheme="minorHAnsi" w:cstheme="minorHAnsi"/>
+              </w:rPr>
+              <w:t>LinkedList.h</w:t>
+            </w:r>
+          </w:p>
+          <w:p>
+            <w:pPr>
+              <w:rPr>
+                <w:rFonts w:asciiTheme="minorHAnsi" w:hAnsiTheme="minorHAnsi"/>
+              </w:rPr>
+            </w:pPr>
+          </w:p>
+        </w:tc>
+        <w:tc>
+          <w:tcPr>
+            <w:tcW w:w="1996" w:type="dxa"/>
           </w:tcPr>
           <w:p>
             <w:pPr>
@@ -1184,39 +1302,46 @@
         </w:tc>
         <w:tc>
           <w:tcPr>
-            <w:tcW w:w="1980" w:type="dxa"/>
-          </w:tcPr>
-          <w:p>
-            <w:pPr>
-              <w:rPr>
-                <w:rFonts w:asciiTheme="minorHAnsi" w:hAnsiTheme="minorHAnsi"/>
-              </w:rPr>
-            </w:pPr>
+            <w:tcW w:w="1382" w:type="dxa"/>
+          </w:tcPr>
+          <w:p>
+            <w:pPr>
+              <w:rPr>
+                <w:rFonts w:asciiTheme="minorHAnsi" w:hAnsiTheme="minorHAnsi"/>
+              </w:rPr>
+            </w:pPr>
+            <w:r>
+              <w:rPr>
+                <w:rFonts w:asciiTheme="minorHAnsi" w:hAnsiTheme="minorHAnsi"/>
+              </w:rPr>
+              <w:t>r3929</w:t>
+            </w:r>
           </w:p>
         </w:tc>
       </w:tr>
       <w:tr>
         <w:tc>
           <w:tcPr>
-            <w:tcW w:w="1908" w:type="dxa"/>
-          </w:tcPr>
-          <w:p>
-            <w:pPr>
-              <w:rPr>
-                <w:rFonts w:asciiTheme="minorHAnsi" w:hAnsiTheme="minorHAnsi"/>
-              </w:rPr>
-            </w:pPr>
-            <w:r>
-              <w:rPr>
-                <w:rFonts w:asciiTheme="minorHAnsi" w:hAnsiTheme="minorHAnsi"/>
-              </w:rPr>
-              <w:t>Group1_Lab5_Log</w:t>
-            </w:r>
-          </w:p>
-        </w:tc>
-        <w:tc>
-          <w:tcPr>
-            <w:tcW w:w="2700" w:type="dxa"/>
+            <w:tcW w:w="2840" w:type="dxa"/>
+          </w:tcPr>
+          <w:p>
+            <w:pPr>
+              <w:rPr>
+                <w:rFonts w:asciiTheme="minorHAnsi" w:hAnsiTheme="minorHAnsi"/>
+              </w:rPr>
+            </w:pPr>
+            <w:r>
+              <w:rPr>
+                <w:rFonts w:asciiTheme="minorHAnsi" w:hAnsiTheme="minorHAnsi"/>
+              </w:rPr>
+              <w:lastRenderedPageBreak/>
+              <w:t>LinkedList.cpp</w:t>
+            </w:r>
+          </w:p>
+        </w:tc>
+        <w:tc>
+          <w:tcPr>
+            <w:tcW w:w="3790" w:type="dxa"/>
           </w:tcPr>
           <w:p>
             <w:pPr>
@@ -1238,65 +1363,84 @@
             </w:r>
             <w:r>
               <w:rPr>
-                <w:rFonts w:asciiTheme="minorHAnsi" w:hAnsiTheme="minorHAnsi"/>
-              </w:rPr>
-              <w:t xml:space="preserve"> Group1_Lab5_Log</w:t>
-            </w:r>
-          </w:p>
-        </w:tc>
-        <w:tc>
-          <w:tcPr>
-            <w:tcW w:w="3420" w:type="dxa"/>
-          </w:tcPr>
-          <w:p>
-            <w:pPr>
-              <w:rPr>
-                <w:rFonts w:asciiTheme="minorHAnsi" w:hAnsiTheme="minorHAnsi"/>
-              </w:rPr>
-            </w:pPr>
-            <w:r>
-              <w:rPr>
-                <w:rFonts w:asciiTheme="minorHAnsi" w:hAnsiTheme="minorHAnsi"/>
-              </w:rPr>
-              <w:t>The log for lab 5</w:t>
-            </w:r>
-          </w:p>
-        </w:tc>
-        <w:tc>
-          <w:tcPr>
-            <w:tcW w:w="1980" w:type="dxa"/>
-          </w:tcPr>
-          <w:p>
-            <w:pPr>
-              <w:rPr>
-                <w:rFonts w:asciiTheme="minorHAnsi" w:hAnsiTheme="minorHAnsi"/>
-              </w:rPr>
-            </w:pPr>
+                <w:rFonts w:asciiTheme="minorHAnsi" w:hAnsiTheme="minorHAnsi" w:cstheme="minorHAnsi"/>
+              </w:rPr>
+              <w:t>LinkedList.cpp</w:t>
+            </w:r>
+          </w:p>
+          <w:p>
+            <w:pPr>
+              <w:rPr>
+                <w:rFonts w:asciiTheme="minorHAnsi" w:hAnsiTheme="minorHAnsi"/>
+              </w:rPr>
+            </w:pPr>
+          </w:p>
+        </w:tc>
+        <w:tc>
+          <w:tcPr>
+            <w:tcW w:w="1996" w:type="dxa"/>
+          </w:tcPr>
+          <w:p>
+            <w:pPr>
+              <w:rPr>
+                <w:rFonts w:asciiTheme="minorHAnsi" w:hAnsiTheme="minorHAnsi"/>
+              </w:rPr>
+            </w:pPr>
+            <w:r>
+              <w:rPr>
+                <w:rFonts w:asciiTheme="minorHAnsi" w:hAnsiTheme="minorHAnsi"/>
+              </w:rPr>
+              <w:t>The code for lab 5</w:t>
+            </w:r>
+          </w:p>
+        </w:tc>
+        <w:tc>
+          <w:tcPr>
+            <w:tcW w:w="1382" w:type="dxa"/>
+          </w:tcPr>
+          <w:p>
+            <w:pPr>
+              <w:rPr>
+                <w:rFonts w:asciiTheme="minorHAnsi" w:hAnsiTheme="minorHAnsi"/>
+              </w:rPr>
+            </w:pPr>
+            <w:r>
+              <w:rPr>
+                <w:rFonts w:asciiTheme="minorHAnsi" w:hAnsiTheme="minorHAnsi"/>
+              </w:rPr>
+              <w:t>r3929</w:t>
+            </w:r>
           </w:p>
         </w:tc>
       </w:tr>
       <w:tr>
         <w:tc>
           <w:tcPr>
-            <w:tcW w:w="1908" w:type="dxa"/>
-          </w:tcPr>
-          <w:p>
-            <w:pPr>
-              <w:rPr>
-                <w:rFonts w:asciiTheme="minorHAnsi" w:hAnsiTheme="minorHAnsi"/>
-              </w:rPr>
-            </w:pPr>
-            <w:r>
-              <w:rPr>
-                <w:rFonts w:asciiTheme="minorHAnsi" w:hAnsiTheme="minorHAnsi"/>
-              </w:rPr>
-              <w:t>Group1_Lab5_TrackSheet</w:t>
-            </w:r>
-          </w:p>
-        </w:tc>
-        <w:tc>
-          <w:tcPr>
-            <w:tcW w:w="2700" w:type="dxa"/>
+            <w:tcW w:w="2840" w:type="dxa"/>
+          </w:tcPr>
+          <w:p>
+            <w:pPr>
+              <w:rPr>
+                <w:rFonts w:asciiTheme="minorHAnsi" w:hAnsiTheme="minorHAnsi"/>
+              </w:rPr>
+            </w:pPr>
+            <w:r>
+              <w:rPr>
+                <w:rFonts w:asciiTheme="minorHAnsi" w:hAnsiTheme="minorHAnsi"/>
+              </w:rPr>
+              <w:t>Group1_Lab5_Log</w:t>
+            </w:r>
+            <w:r>
+              <w:rPr>
+                <w:rFonts w:asciiTheme="minorHAnsi" w:hAnsiTheme="minorHAnsi"/>
+              </w:rPr>
+              <w:t>.docx</w:t>
+            </w:r>
+          </w:p>
+        </w:tc>
+        <w:tc>
+          <w:tcPr>
+            <w:tcW w:w="3790" w:type="dxa"/>
           </w:tcPr>
           <w:p>
             <w:pPr>
@@ -1320,31 +1464,37 @@
               <w:rPr>
                 <w:rFonts w:asciiTheme="minorHAnsi" w:hAnsiTheme="minorHAnsi"/>
               </w:rPr>
-              <w:t xml:space="preserve"> Group1_Lab5_TrackSheet</w:t>
-            </w:r>
-          </w:p>
-        </w:tc>
-        <w:tc>
-          <w:tcPr>
-            <w:tcW w:w="3420" w:type="dxa"/>
-          </w:tcPr>
-          <w:p>
-            <w:pPr>
-              <w:rPr>
-                <w:rFonts w:asciiTheme="minorHAnsi" w:hAnsiTheme="minorHAnsi"/>
-              </w:rPr>
-            </w:pPr>
-            <w:r>
-              <w:rPr>
-                <w:rFonts w:asciiTheme="minorHAnsi" w:hAnsiTheme="minorHAnsi"/>
-              </w:rPr>
-              <w:t>The track sheet for lab 5</w:t>
-            </w:r>
-          </w:p>
-        </w:tc>
-        <w:tc>
-          <w:tcPr>
-            <w:tcW w:w="1980" w:type="dxa"/>
+              <w:t xml:space="preserve"> Group1_Lab5_Log</w:t>
+            </w:r>
+            <w:r>
+              <w:rPr>
+                <w:rFonts w:asciiTheme="minorHAnsi" w:hAnsiTheme="minorHAnsi"/>
+              </w:rPr>
+              <w:t>.docx</w:t>
+            </w:r>
+          </w:p>
+        </w:tc>
+        <w:tc>
+          <w:tcPr>
+            <w:tcW w:w="1996" w:type="dxa"/>
+          </w:tcPr>
+          <w:p>
+            <w:pPr>
+              <w:rPr>
+                <w:rFonts w:asciiTheme="minorHAnsi" w:hAnsiTheme="minorHAnsi"/>
+              </w:rPr>
+            </w:pPr>
+            <w:r>
+              <w:rPr>
+                <w:rFonts w:asciiTheme="minorHAnsi" w:hAnsiTheme="minorHAnsi"/>
+              </w:rPr>
+              <w:t>The log for lab 5</w:t>
+            </w:r>
+          </w:p>
+        </w:tc>
+        <w:tc>
+          <w:tcPr>
+            <w:tcW w:w="1382" w:type="dxa"/>
           </w:tcPr>
           <w:p>
             <w:pPr>
@@ -1358,19 +1508,19 @@
       <w:tr>
         <w:tc>
           <w:tcPr>
-            <w:tcW w:w="1908" w:type="dxa"/>
-          </w:tcPr>
-          <w:p>
-            <w:pPr>
-              <w:rPr>
-                <w:rFonts w:asciiTheme="minorHAnsi" w:hAnsiTheme="minorHAnsi"/>
-              </w:rPr>
-            </w:pPr>
-            <w:r>
-              <w:rPr>
-                <w:rFonts w:asciiTheme="minorHAnsi" w:hAnsiTheme="minorHAnsi"/>
-              </w:rPr>
-              <w:t>Group1_Lab5_Report</w:t>
+            <w:tcW w:w="2840" w:type="dxa"/>
+          </w:tcPr>
+          <w:p>
+            <w:pPr>
+              <w:rPr>
+                <w:rFonts w:asciiTheme="minorHAnsi" w:hAnsiTheme="minorHAnsi"/>
+              </w:rPr>
+            </w:pPr>
+            <w:r>
+              <w:rPr>
+                <w:rFonts w:asciiTheme="minorHAnsi" w:hAnsiTheme="minorHAnsi"/>
+              </w:rPr>
+              <w:t>Group1_Lab5_TrackSheet</w:t>
             </w:r>
             <w:r>
               <w:rPr>
@@ -1382,7 +1532,7 @@
         </w:tc>
         <w:tc>
           <w:tcPr>
-            <w:tcW w:w="2700" w:type="dxa"/>
+            <w:tcW w:w="3790" w:type="dxa"/>
           </w:tcPr>
           <w:p>
             <w:pPr>
@@ -1406,7 +1556,7 @@
               <w:rPr>
                 <w:rFonts w:asciiTheme="minorHAnsi" w:hAnsiTheme="minorHAnsi"/>
               </w:rPr>
-              <w:t xml:space="preserve"> Group1_Lab5_Report</w:t>
+              <w:t xml:space="preserve"> Group1_Lab5_TrackSheet</w:t>
             </w:r>
             <w:r>
               <w:rPr>
@@ -1418,25 +1568,25 @@
         </w:tc>
         <w:tc>
           <w:tcPr>
-            <w:tcW w:w="3420" w:type="dxa"/>
-          </w:tcPr>
-          <w:p>
-            <w:pPr>
-              <w:rPr>
-                <w:rFonts w:asciiTheme="minorHAnsi" w:hAnsiTheme="minorHAnsi"/>
-              </w:rPr>
-            </w:pPr>
-            <w:r>
-              <w:rPr>
-                <w:rFonts w:asciiTheme="minorHAnsi" w:hAnsiTheme="minorHAnsi"/>
-              </w:rPr>
-              <w:t>The report for lab 5</w:t>
-            </w:r>
-          </w:p>
-        </w:tc>
-        <w:tc>
-          <w:tcPr>
-            <w:tcW w:w="1980" w:type="dxa"/>
+            <w:tcW w:w="1996" w:type="dxa"/>
+          </w:tcPr>
+          <w:p>
+            <w:pPr>
+              <w:rPr>
+                <w:rFonts w:asciiTheme="minorHAnsi" w:hAnsiTheme="minorHAnsi"/>
+              </w:rPr>
+            </w:pPr>
+            <w:r>
+              <w:rPr>
+                <w:rFonts w:asciiTheme="minorHAnsi" w:hAnsiTheme="minorHAnsi"/>
+              </w:rPr>
+              <w:t>The track sheet for lab 5</w:t>
+            </w:r>
+          </w:p>
+        </w:tc>
+        <w:tc>
+          <w:tcPr>
+            <w:tcW w:w="1382" w:type="dxa"/>
           </w:tcPr>
           <w:p>
             <w:pPr>
@@ -1450,43 +1600,135 @@
       <w:tr>
         <w:tc>
           <w:tcPr>
-            <w:tcW w:w="1908" w:type="dxa"/>
-          </w:tcPr>
-          <w:p>
-            <w:pPr>
-              <w:rPr>
-                <w:rFonts w:asciiTheme="minorHAnsi" w:hAnsiTheme="minorHAnsi"/>
-              </w:rPr>
-            </w:pPr>
-          </w:p>
-        </w:tc>
-        <w:tc>
-          <w:tcPr>
-            <w:tcW w:w="2700" w:type="dxa"/>
-          </w:tcPr>
-          <w:p>
-            <w:pPr>
-              <w:rPr>
-                <w:rFonts w:asciiTheme="minorHAnsi" w:hAnsiTheme="minorHAnsi"/>
-              </w:rPr>
-            </w:pPr>
-          </w:p>
-        </w:tc>
-        <w:tc>
-          <w:tcPr>
-            <w:tcW w:w="3420" w:type="dxa"/>
-          </w:tcPr>
-          <w:p>
-            <w:pPr>
-              <w:rPr>
-                <w:rFonts w:asciiTheme="minorHAnsi" w:hAnsiTheme="minorHAnsi"/>
-              </w:rPr>
-            </w:pPr>
-          </w:p>
-        </w:tc>
-        <w:tc>
-          <w:tcPr>
-            <w:tcW w:w="1980" w:type="dxa"/>
+            <w:tcW w:w="2840" w:type="dxa"/>
+          </w:tcPr>
+          <w:p>
+            <w:pPr>
+              <w:rPr>
+                <w:rFonts w:asciiTheme="minorHAnsi" w:hAnsiTheme="minorHAnsi"/>
+              </w:rPr>
+            </w:pPr>
+            <w:r>
+              <w:rPr>
+                <w:rFonts w:asciiTheme="minorHAnsi" w:hAnsiTheme="minorHAnsi"/>
+              </w:rPr>
+              <w:t>Group1_Lab5_Report</w:t>
+            </w:r>
+            <w:r>
+              <w:rPr>
+                <w:rFonts w:asciiTheme="minorHAnsi" w:hAnsiTheme="minorHAnsi"/>
+              </w:rPr>
+              <w:t>.docx</w:t>
+            </w:r>
+          </w:p>
+        </w:tc>
+        <w:tc>
+          <w:tcPr>
+            <w:tcW w:w="3790" w:type="dxa"/>
+          </w:tcPr>
+          <w:p>
+            <w:pPr>
+              <w:rPr>
+                <w:rFonts w:asciiTheme="minorHAnsi" w:hAnsiTheme="minorHAnsi"/>
+              </w:rPr>
+            </w:pPr>
+            <w:r>
+              <w:rPr>
+                <w:rFonts w:asciiTheme="minorHAnsi" w:hAnsiTheme="minorHAnsi" w:cstheme="minorHAnsi"/>
+              </w:rPr>
+              <w:t>S:\Courses\CSSE\shiy\3730\Group</w:t>
+            </w:r>
+            <w:r>
+              <w:rPr>
+                <w:rFonts w:asciiTheme="minorHAnsi" w:hAnsiTheme="minorHAnsi" w:cstheme="minorHAnsi"/>
+              </w:rPr>
+              <w:t>1\</w:t>
+            </w:r>
+            <w:r>
+              <w:rPr>
+                <w:rFonts w:asciiTheme="minorHAnsi" w:hAnsiTheme="minorHAnsi"/>
+              </w:rPr>
+              <w:t xml:space="preserve"> Group1_Lab5_Report</w:t>
+            </w:r>
+            <w:r>
+              <w:rPr>
+                <w:rFonts w:asciiTheme="minorHAnsi" w:hAnsiTheme="minorHAnsi"/>
+              </w:rPr>
+              <w:t>.docx</w:t>
+            </w:r>
+          </w:p>
+        </w:tc>
+        <w:tc>
+          <w:tcPr>
+            <w:tcW w:w="1996" w:type="dxa"/>
+          </w:tcPr>
+          <w:p>
+            <w:pPr>
+              <w:rPr>
+                <w:rFonts w:asciiTheme="minorHAnsi" w:hAnsiTheme="minorHAnsi"/>
+              </w:rPr>
+            </w:pPr>
+            <w:r>
+              <w:rPr>
+                <w:rFonts w:asciiTheme="minorHAnsi" w:hAnsiTheme="minorHAnsi"/>
+              </w:rPr>
+              <w:t>The report for lab 5</w:t>
+            </w:r>
+          </w:p>
+        </w:tc>
+        <w:tc>
+          <w:tcPr>
+            <w:tcW w:w="1382" w:type="dxa"/>
+          </w:tcPr>
+          <w:p>
+            <w:pPr>
+              <w:rPr>
+                <w:rFonts w:asciiTheme="minorHAnsi" w:hAnsiTheme="minorHAnsi"/>
+              </w:rPr>
+            </w:pPr>
+          </w:p>
+        </w:tc>
+      </w:tr>
+      <w:tr>
+        <w:tc>
+          <w:tcPr>
+            <w:tcW w:w="2840" w:type="dxa"/>
+          </w:tcPr>
+          <w:p>
+            <w:pPr>
+              <w:rPr>
+                <w:rFonts w:asciiTheme="minorHAnsi" w:hAnsiTheme="minorHAnsi"/>
+              </w:rPr>
+            </w:pPr>
+          </w:p>
+        </w:tc>
+        <w:tc>
+          <w:tcPr>
+            <w:tcW w:w="3790" w:type="dxa"/>
+          </w:tcPr>
+          <w:p>
+            <w:pPr>
+              <w:rPr>
+                <w:rFonts w:asciiTheme="minorHAnsi" w:hAnsiTheme="minorHAnsi"/>
+              </w:rPr>
+            </w:pPr>
+          </w:p>
+        </w:tc>
+        <w:tc>
+          <w:tcPr>
+            <w:tcW w:w="1996" w:type="dxa"/>
+          </w:tcPr>
+          <w:p>
+            <w:pPr>
+              <w:rPr>
+                <w:rFonts w:asciiTheme="minorHAnsi" w:hAnsiTheme="minorHAnsi"/>
+              </w:rPr>
+            </w:pPr>
+          </w:p>
+        </w:tc>
+        <w:tc>
+          <w:tcPr>
+            <w:tcW w:w="1382" w:type="dxa"/>
           </w:tcPr>
           <w:p>
             <w:pPr>
@@ -1503,7 +1745,6 @@
         <w:pStyle w:val="Heading1"/>
       </w:pPr>
       <w:r>
-        <w:lastRenderedPageBreak/>
         <w:t>Method / Process</w:t>
       </w:r>
     </w:p>
@@ -1542,23 +1783,7 @@
           <w:rFonts w:asciiTheme="minorHAnsi" w:hAnsiTheme="minorHAnsi"/>
           <w:i/>
         </w:rPr>
-        <w:t xml:space="preserve">At the end of the lab, we produced a linked list class with unit tests to prove its functionality.  The logs and </w:t>
-      </w:r>
-      <w:proofErr w:type="spellStart"/>
-      <w:r>
-        <w:rPr>
-          <w:rFonts w:asciiTheme="minorHAnsi" w:hAnsiTheme="minorHAnsi"/>
-          <w:i/>
-        </w:rPr>
-        <w:t>tracksheet</w:t>
-      </w:r>
-      <w:proofErr w:type="spellEnd"/>
-      <w:r>
-        <w:rPr>
-          <w:rFonts w:asciiTheme="minorHAnsi" w:hAnsiTheme="minorHAnsi"/>
-          <w:i/>
-        </w:rPr>
-        <w:t xml:space="preserve"> demonstrate show how we used extreme programming and test driven development to develop the class and its unit tests.</w:t>
+        <w:t>At the end of the lab, we produced a linked list class with unit tests to prove its functionality.  The logs and tracksheet demonstrate show how we used extreme programming and test driven development to develop the class and its unit tests.</w:t>
       </w:r>
     </w:p>
     <w:sectPr>
@@ -1625,7 +1850,7 @@
       <w:rPr>
         <w:noProof/>
       </w:rPr>
-      <w:t>2</w:t>
+      <w:t>1</w:t>
     </w:r>
     <w:r>
       <w:rPr>
@@ -1673,21 +1898,7 @@
       <w:rPr>
         <w:rFonts w:asciiTheme="minorHAnsi" w:hAnsiTheme="minorHAnsi"/>
       </w:rPr>
-      <w:t xml:space="preserve">SE </w:t>
-    </w:r>
-    <w:proofErr w:type="gramStart"/>
-    <w:r>
-      <w:rPr>
-        <w:rFonts w:asciiTheme="minorHAnsi" w:hAnsiTheme="minorHAnsi"/>
-      </w:rPr>
-      <w:t>3730  Software</w:t>
-    </w:r>
-    <w:proofErr w:type="gramEnd"/>
-    <w:r>
-      <w:rPr>
-        <w:rFonts w:asciiTheme="minorHAnsi" w:hAnsiTheme="minorHAnsi"/>
-      </w:rPr>
-      <w:t xml:space="preserve"> Quality</w:t>
+      <w:t>SE 3730  Software Quality</w:t>
     </w:r>
   </w:p>
   <w:p>
@@ -4143,7 +4354,7 @@
 </file>
 
 <file path=customXml/itemProps1.xml><?xml version="1.0" encoding="utf-8"?>
-<ds:datastoreItem xmlns:ds="http://schemas.openxmlformats.org/officeDocument/2006/customXml" ds:itemID="{9E76A008-C5B1-4E67-983D-2F08DF348C4F}">
+<ds:datastoreItem xmlns:ds="http://schemas.openxmlformats.org/officeDocument/2006/customXml" ds:itemID="{48896FEA-84FC-4A5B-9591-9285C7DF188F}">
   <ds:schemaRefs>
     <ds:schemaRef ds:uri="http://schemas.openxmlformats.org/officeDocument/2006/bibliography"/>
   </ds:schemaRefs>

</xml_diff>